<commit_message>
updated SRS with a few more items
</commit_message>
<xml_diff>
--- a/SRS.docx
+++ b/SRS.docx
@@ -10,6 +10,7 @@
           <w:docPartUnique/>
         </w:docPartObj>
       </w:sdtPr>
+      <w:sdtEndPr/>
       <w:sdtContent>
         <w:p>
           <w:r>
@@ -88,6 +89,7 @@
                                   <w:dataBinding w:prefixMappings="xmlns:ns0='http://purl.org/dc/elements/1.1/' xmlns:ns1='http://schemas.openxmlformats.org/package/2006/metadata/core-properties' " w:xpath="/ns1:coreProperties[1]/ns0:creator[1]" w:storeItemID="{6C3C8BC8-F283-45AE-878A-BAB7291924A1}"/>
                                   <w:text/>
                                 </w:sdtPr>
+                                <w:sdtEndPr/>
                                 <w:sdtContent>
                                   <w:p>
                                     <w:pPr>
@@ -133,6 +135,7 @@
                                     <w:dataBinding w:prefixMappings="xmlns:ns0='http://schemas.microsoft.com/office/2006/coverPageProps' " w:xpath="/ns0:CoverPageProperties[1]/ns0:CompanyEmail[1]" w:storeItemID="{55AF091B-3C7A-41E3-B477-F2FDAA23CFDA}"/>
                                     <w:text/>
                                   </w:sdtPr>
+                                  <w:sdtEndPr/>
                                   <w:sdtContent>
                                     <w:r>
                                       <w:rPr>
@@ -347,6 +350,7 @@
                                   <w:dataBinding w:prefixMappings="xmlns:ns0='http://schemas.microsoft.com/office/2006/coverPageProps' " w:xpath="/ns0:CoverPageProperties[1]/ns0:Abstract[1]" w:storeItemID="{55AF091B-3C7A-41E3-B477-F2FDAA23CFDA}"/>
                                   <w:text w:multiLine="1"/>
                                 </w:sdtPr>
+                                <w:sdtEndPr/>
                                 <w:sdtContent>
                                   <w:p>
                                     <w:pPr>
@@ -623,6 +627,7 @@
                                   <w:dataBinding w:prefixMappings="xmlns:ns0='http://purl.org/dc/elements/1.1/' xmlns:ns1='http://schemas.openxmlformats.org/package/2006/metadata/core-properties' " w:xpath="/ns1:coreProperties[1]/ns0:subject[1]" w:storeItemID="{6C3C8BC8-F283-45AE-878A-BAB7291924A1}"/>
                                   <w:text/>
                                 </w:sdtPr>
+                                <w:sdtEndPr/>
                                 <w:sdtContent>
                                   <w:p>
                                     <w:pPr>
@@ -773,6 +778,12 @@
     </w:sdt>
     <w:sdt>
       <w:sdtPr>
+        <w:rPr>
+          <w:rFonts w:asciiTheme="minorHAnsi" w:eastAsiaTheme="minorEastAsia" w:hAnsiTheme="minorHAnsi" w:cstheme="minorBidi"/>
+          <w:caps w:val="0"/>
+          <w:sz w:val="22"/>
+          <w:szCs w:val="22"/>
+        </w:rPr>
         <w:id w:val="2086568075"/>
         <w:docPartObj>
           <w:docPartGallery w:val="Table of Contents"/>
@@ -781,13 +792,9 @@
       </w:sdtPr>
       <w:sdtEndPr>
         <w:rPr>
-          <w:rFonts w:asciiTheme="minorHAnsi" w:eastAsiaTheme="minorEastAsia" w:hAnsiTheme="minorHAnsi" w:cstheme="minorBidi"/>
           <w:b/>
           <w:bCs/>
-          <w:caps w:val="0"/>
           <w:noProof/>
-          <w:sz w:val="22"/>
-          <w:szCs w:val="22"/>
         </w:rPr>
       </w:sdtEndPr>
       <w:sdtContent>
@@ -2180,10 +2187,270 @@
       </w:pPr>
       <w:bookmarkStart w:id="4" w:name="_Toc87115117"/>
       <w:r>
+        <w:t>Functional Requirements</w:t>
+      </w:r>
+      <w:bookmarkEnd w:id="4"/>
+    </w:p>
+    <w:p>
+      <w:r>
+        <w:t>This section will organize itself now based on the goals listed above:</w:t>
+      </w:r>
+    </w:p>
+    <w:p>
+      <w:pPr>
+        <w:pStyle w:val="ListParagraph"/>
+        <w:numPr>
+          <w:ilvl w:val="0"/>
+          <w:numId w:val="5"/>
+        </w:numPr>
+      </w:pPr>
+      <w:r>
+        <w:t>The system must be able to connect to multiple task tracking systems</w:t>
+      </w:r>
+    </w:p>
+    <w:p>
+      <w:pPr>
+        <w:pStyle w:val="ListParagraph"/>
+        <w:numPr>
+          <w:ilvl w:val="1"/>
+          <w:numId w:val="5"/>
+        </w:numPr>
+      </w:pPr>
+      <w:r>
+        <w:t>The systems should at least include access to a user’s Trello, Google Calendar, and Tody.</w:t>
+      </w:r>
+    </w:p>
+    <w:p>
+      <w:pPr>
+        <w:pStyle w:val="ListParagraph"/>
+        <w:numPr>
+          <w:ilvl w:val="1"/>
+          <w:numId w:val="5"/>
+        </w:numPr>
+      </w:pPr>
+      <w:r>
+        <w:t xml:space="preserve">All task systems linked should be shown adjacent in the same calendar </w:t>
+      </w:r>
+      <w:r>
+        <w:t>and task list</w:t>
+      </w:r>
+    </w:p>
+    <w:p>
+      <w:pPr>
+        <w:pStyle w:val="ListParagraph"/>
+        <w:numPr>
+          <w:ilvl w:val="1"/>
+          <w:numId w:val="5"/>
+        </w:numPr>
+      </w:pPr>
+      <w:r>
+        <w:t>A user should be able to complete tasks by accessing the mirror</w:t>
+      </w:r>
+    </w:p>
+    <w:p>
+      <w:pPr>
+        <w:pStyle w:val="ListParagraph"/>
+        <w:numPr>
+          <w:ilvl w:val="0"/>
+          <w:numId w:val="5"/>
+        </w:numPr>
+      </w:pPr>
+      <w:r>
+        <w:t xml:space="preserve">Mental model maintenance </w:t>
+      </w:r>
+    </w:p>
+    <w:p>
+      <w:pPr>
+        <w:pStyle w:val="ListParagraph"/>
+        <w:numPr>
+          <w:ilvl w:val="1"/>
+          <w:numId w:val="5"/>
+        </w:numPr>
+      </w:pPr>
+      <w:r>
         <w:lastRenderedPageBreak/>
-        <w:t>Functional Requirements</w:t>
-      </w:r>
-      <w:bookmarkEnd w:id="4"/>
+        <w:t>All tasks should optionally be able to store a due date or no due date</w:t>
+      </w:r>
+    </w:p>
+    <w:p>
+      <w:pPr>
+        <w:pStyle w:val="ListParagraph"/>
+        <w:numPr>
+          <w:ilvl w:val="1"/>
+          <w:numId w:val="5"/>
+        </w:numPr>
+      </w:pPr>
+      <w:r>
+        <w:t xml:space="preserve">All tasks should be able to signal the user if </w:t>
+      </w:r>
+    </w:p>
+    <w:p>
+      <w:pPr>
+        <w:pStyle w:val="ListParagraph"/>
+        <w:numPr>
+          <w:ilvl w:val="2"/>
+          <w:numId w:val="5"/>
+        </w:numPr>
+      </w:pPr>
+      <w:r>
+        <w:t>They have not been worked on in some time</w:t>
+      </w:r>
+    </w:p>
+    <w:p>
+      <w:pPr>
+        <w:pStyle w:val="ListParagraph"/>
+        <w:numPr>
+          <w:ilvl w:val="2"/>
+          <w:numId w:val="5"/>
+        </w:numPr>
+      </w:pPr>
+      <w:r>
+        <w:t>The due date is coming up</w:t>
+      </w:r>
+    </w:p>
+    <w:p>
+      <w:pPr>
+        <w:pStyle w:val="ListParagraph"/>
+        <w:numPr>
+          <w:ilvl w:val="1"/>
+          <w:numId w:val="5"/>
+        </w:numPr>
+      </w:pPr>
+      <w:r>
+        <w:t>A user should be able to check current individual tasks and group tasks</w:t>
+      </w:r>
+    </w:p>
+    <w:p>
+      <w:pPr>
+        <w:pStyle w:val="ListParagraph"/>
+        <w:numPr>
+          <w:ilvl w:val="2"/>
+          <w:numId w:val="5"/>
+        </w:numPr>
+      </w:pPr>
+      <w:r>
+        <w:t>Sort by due date, name, last accessed, and people involved</w:t>
+      </w:r>
+    </w:p>
+    <w:p>
+      <w:pPr>
+        <w:pStyle w:val="ListParagraph"/>
+        <w:numPr>
+          <w:ilvl w:val="2"/>
+          <w:numId w:val="5"/>
+        </w:numPr>
+      </w:pPr>
+      <w:r>
+        <w:t>There should be a calendar view to see the soon to be due tasks</w:t>
+      </w:r>
+    </w:p>
+    <w:p>
+      <w:pPr>
+        <w:pStyle w:val="ListParagraph"/>
+        <w:numPr>
+          <w:ilvl w:val="0"/>
+          <w:numId w:val="5"/>
+        </w:numPr>
+      </w:pPr>
+      <w:r>
+        <w:t>Obscured visibility of tasks due to infrequent access</w:t>
+      </w:r>
+    </w:p>
+    <w:p>
+      <w:pPr>
+        <w:pStyle w:val="ListParagraph"/>
+        <w:numPr>
+          <w:ilvl w:val="1"/>
+          <w:numId w:val="5"/>
+        </w:numPr>
+      </w:pPr>
+      <w:r>
+        <w:t>A user must be able to view tasks that have not been accessed or worked on in some time</w:t>
+      </w:r>
+    </w:p>
+    <w:p>
+      <w:pPr>
+        <w:pStyle w:val="ListParagraph"/>
+        <w:numPr>
+          <w:ilvl w:val="1"/>
+          <w:numId w:val="5"/>
+        </w:numPr>
+      </w:pPr>
+      <w:r>
+        <w:t>A user can request a random task with infrequent access to complete</w:t>
+      </w:r>
+    </w:p>
+    <w:p>
+      <w:pPr>
+        <w:pStyle w:val="ListParagraph"/>
+        <w:numPr>
+          <w:ilvl w:val="0"/>
+          <w:numId w:val="5"/>
+        </w:numPr>
+      </w:pPr>
+      <w:r>
+        <w:t>Configuration for different users</w:t>
+      </w:r>
+    </w:p>
+    <w:p>
+      <w:pPr>
+        <w:pStyle w:val="ListParagraph"/>
+        <w:numPr>
+          <w:ilvl w:val="1"/>
+          <w:numId w:val="5"/>
+        </w:numPr>
+      </w:pPr>
+      <w:r>
+        <w:t>Multiple users, and the ability to add users</w:t>
+      </w:r>
+    </w:p>
+    <w:p>
+      <w:pPr>
+        <w:pStyle w:val="ListParagraph"/>
+        <w:numPr>
+          <w:ilvl w:val="1"/>
+          <w:numId w:val="5"/>
+        </w:numPr>
+      </w:pPr>
+      <w:r>
+        <w:t>Users must be able to access and configure multiple linked task systems</w:t>
+      </w:r>
+    </w:p>
+    <w:p>
+      <w:pPr>
+        <w:pStyle w:val="ListParagraph"/>
+        <w:numPr>
+          <w:ilvl w:val="0"/>
+          <w:numId w:val="5"/>
+        </w:numPr>
+      </w:pPr>
+      <w:r>
+        <w:t>Method to authenticate and validate which user is accessing the system</w:t>
+      </w:r>
+    </w:p>
+    <w:p>
+      <w:pPr>
+        <w:pStyle w:val="ListParagraph"/>
+        <w:numPr>
+          <w:ilvl w:val="1"/>
+          <w:numId w:val="5"/>
+        </w:numPr>
+      </w:pPr>
+      <w:r>
+        <w:t>The user must choose a user from the menu and then sign in with a passcode</w:t>
+      </w:r>
+    </w:p>
+    <w:p>
+      <w:pPr>
+        <w:pStyle w:val="ListParagraph"/>
+        <w:numPr>
+          <w:ilvl w:val="1"/>
+          <w:numId w:val="5"/>
+        </w:numPr>
+      </w:pPr>
+      <w:r>
+        <w:t>If possible, the system should be able to authenticate the user with a camera</w:t>
+      </w:r>
     </w:p>
     <w:p>
       <w:pPr>
@@ -2201,6 +2468,94 @@
       </w:r>
       <w:bookmarkEnd w:id="5"/>
     </w:p>
+    <w:p>
+      <w:pPr>
+        <w:pStyle w:val="ListParagraph"/>
+        <w:numPr>
+          <w:ilvl w:val="0"/>
+          <w:numId w:val="6"/>
+        </w:numPr>
+      </w:pPr>
+      <w:r>
+        <w:t>The data storing the passcode does not have to be very secure, but the system should not be open to access from the internet.</w:t>
+      </w:r>
+    </w:p>
+    <w:p>
+      <w:pPr>
+        <w:pStyle w:val="ListParagraph"/>
+        <w:numPr>
+          <w:ilvl w:val="0"/>
+          <w:numId w:val="6"/>
+        </w:numPr>
+      </w:pPr>
+      <w:r>
+        <w:t>The system should minimally be supported by a RaspberryPi Zero or similar device that can support a touch screen monitor.</w:t>
+      </w:r>
+    </w:p>
+    <w:p>
+      <w:pPr>
+        <w:pStyle w:val="ListParagraph"/>
+        <w:numPr>
+          <w:ilvl w:val="0"/>
+          <w:numId w:val="6"/>
+        </w:numPr>
+      </w:pPr>
+      <w:r>
+        <w:t>A user needs access at any hour of the day</w:t>
+      </w:r>
+    </w:p>
+    <w:p>
+      <w:pPr>
+        <w:pStyle w:val="ListParagraph"/>
+        <w:numPr>
+          <w:ilvl w:val="0"/>
+          <w:numId w:val="6"/>
+        </w:numPr>
+      </w:pPr>
+      <w:r>
+        <w:t>The user must have a convenient way to manage the system as an administrator</w:t>
+      </w:r>
+    </w:p>
+    <w:p>
+      <w:pPr>
+        <w:pStyle w:val="ListParagraph"/>
+        <w:numPr>
+          <w:ilvl w:val="0"/>
+          <w:numId w:val="6"/>
+        </w:numPr>
+      </w:pPr>
+      <w:r>
+        <w:t>Uptime is not important this a non-critical component</w:t>
+      </w:r>
+    </w:p>
+    <w:p>
+      <w:pPr>
+        <w:pStyle w:val="ListParagraph"/>
+        <w:numPr>
+          <w:ilvl w:val="0"/>
+          <w:numId w:val="6"/>
+        </w:numPr>
+      </w:pPr>
+      <w:r>
+        <w:t xml:space="preserve">The product must be usable through a touchscreen and have a black background with primarily white text </w:t>
+      </w:r>
+      <w:r>
+        <w:t>to promote the ability to use it as a smart mirror.</w:t>
+      </w:r>
+    </w:p>
+    <w:p>
+      <w:pPr>
+        <w:pStyle w:val="ListParagraph"/>
+        <w:numPr>
+          <w:ilvl w:val="0"/>
+          <w:numId w:val="6"/>
+        </w:numPr>
+      </w:pPr>
+      <w:r>
+        <w:t>Standby screen should be primarily black</w:t>
+      </w:r>
+    </w:p>
+    <w:p/>
     <w:p>
       <w:pPr>
         <w:pStyle w:val="Heading2"/>
@@ -2665,6 +3020,119 @@
     </w:lvl>
   </w:abstractNum>
   <w:abstractNum w:abstractNumId="3" w15:restartNumberingAfterBreak="0">
+    <w:nsid w:val="715B706A"/>
+    <w:multiLevelType w:val="hybridMultilevel"/>
+    <w:tmpl w:val="EA1E3E80"/>
+    <w:lvl w:ilvl="0" w:tplc="04090001">
+      <w:start w:val="1"/>
+      <w:numFmt w:val="bullet"/>
+      <w:lvlText w:val=""/>
+      <w:lvlJc w:val="left"/>
+      <w:pPr>
+        <w:ind w:left="720" w:hanging="360"/>
+      </w:pPr>
+      <w:rPr>
+        <w:rFonts w:ascii="Symbol" w:hAnsi="Symbol" w:hint="default"/>
+      </w:rPr>
+    </w:lvl>
+    <w:lvl w:ilvl="1" w:tplc="04090003" w:tentative="1">
+      <w:start w:val="1"/>
+      <w:numFmt w:val="bullet"/>
+      <w:lvlText w:val="o"/>
+      <w:lvlJc w:val="left"/>
+      <w:pPr>
+        <w:ind w:left="1440" w:hanging="360"/>
+      </w:pPr>
+      <w:rPr>
+        <w:rFonts w:ascii="Courier New" w:hAnsi="Courier New" w:cs="Courier New" w:hint="default"/>
+      </w:rPr>
+    </w:lvl>
+    <w:lvl w:ilvl="2" w:tplc="04090005" w:tentative="1">
+      <w:start w:val="1"/>
+      <w:numFmt w:val="bullet"/>
+      <w:lvlText w:val=""/>
+      <w:lvlJc w:val="left"/>
+      <w:pPr>
+        <w:ind w:left="2160" w:hanging="360"/>
+      </w:pPr>
+      <w:rPr>
+        <w:rFonts w:ascii="Wingdings" w:hAnsi="Wingdings" w:hint="default"/>
+      </w:rPr>
+    </w:lvl>
+    <w:lvl w:ilvl="3" w:tplc="04090001" w:tentative="1">
+      <w:start w:val="1"/>
+      <w:numFmt w:val="bullet"/>
+      <w:lvlText w:val=""/>
+      <w:lvlJc w:val="left"/>
+      <w:pPr>
+        <w:ind w:left="2880" w:hanging="360"/>
+      </w:pPr>
+      <w:rPr>
+        <w:rFonts w:ascii="Symbol" w:hAnsi="Symbol" w:hint="default"/>
+      </w:rPr>
+    </w:lvl>
+    <w:lvl w:ilvl="4" w:tplc="04090003" w:tentative="1">
+      <w:start w:val="1"/>
+      <w:numFmt w:val="bullet"/>
+      <w:lvlText w:val="o"/>
+      <w:lvlJc w:val="left"/>
+      <w:pPr>
+        <w:ind w:left="3600" w:hanging="360"/>
+      </w:pPr>
+      <w:rPr>
+        <w:rFonts w:ascii="Courier New" w:hAnsi="Courier New" w:cs="Courier New" w:hint="default"/>
+      </w:rPr>
+    </w:lvl>
+    <w:lvl w:ilvl="5" w:tplc="04090005" w:tentative="1">
+      <w:start w:val="1"/>
+      <w:numFmt w:val="bullet"/>
+      <w:lvlText w:val=""/>
+      <w:lvlJc w:val="left"/>
+      <w:pPr>
+        <w:ind w:left="4320" w:hanging="360"/>
+      </w:pPr>
+      <w:rPr>
+        <w:rFonts w:ascii="Wingdings" w:hAnsi="Wingdings" w:hint="default"/>
+      </w:rPr>
+    </w:lvl>
+    <w:lvl w:ilvl="6" w:tplc="04090001" w:tentative="1">
+      <w:start w:val="1"/>
+      <w:numFmt w:val="bullet"/>
+      <w:lvlText w:val=""/>
+      <w:lvlJc w:val="left"/>
+      <w:pPr>
+        <w:ind w:left="5040" w:hanging="360"/>
+      </w:pPr>
+      <w:rPr>
+        <w:rFonts w:ascii="Symbol" w:hAnsi="Symbol" w:hint="default"/>
+      </w:rPr>
+    </w:lvl>
+    <w:lvl w:ilvl="7" w:tplc="04090003" w:tentative="1">
+      <w:start w:val="1"/>
+      <w:numFmt w:val="bullet"/>
+      <w:lvlText w:val="o"/>
+      <w:lvlJc w:val="left"/>
+      <w:pPr>
+        <w:ind w:left="5760" w:hanging="360"/>
+      </w:pPr>
+      <w:rPr>
+        <w:rFonts w:ascii="Courier New" w:hAnsi="Courier New" w:cs="Courier New" w:hint="default"/>
+      </w:rPr>
+    </w:lvl>
+    <w:lvl w:ilvl="8" w:tplc="04090005" w:tentative="1">
+      <w:start w:val="1"/>
+      <w:numFmt w:val="bullet"/>
+      <w:lvlText w:val=""/>
+      <w:lvlJc w:val="left"/>
+      <w:pPr>
+        <w:ind w:left="6480" w:hanging="360"/>
+      </w:pPr>
+      <w:rPr>
+        <w:rFonts w:ascii="Wingdings" w:hAnsi="Wingdings" w:hint="default"/>
+      </w:rPr>
+    </w:lvl>
+  </w:abstractNum>
+  <w:abstractNum w:abstractNumId="4" w15:restartNumberingAfterBreak="0">
     <w:nsid w:val="72B71437"/>
     <w:multiLevelType w:val="multilevel"/>
     <w:tmpl w:val="04090025"/>
@@ -2759,8 +3227,94 @@
       </w:pPr>
     </w:lvl>
   </w:abstractNum>
+  <w:abstractNum w:abstractNumId="5" w15:restartNumberingAfterBreak="0">
+    <w:nsid w:val="7EEB615C"/>
+    <w:multiLevelType w:val="hybridMultilevel"/>
+    <w:tmpl w:val="907C47F8"/>
+    <w:lvl w:ilvl="0" w:tplc="0409000F">
+      <w:start w:val="1"/>
+      <w:numFmt w:val="decimal"/>
+      <w:lvlText w:val="%1."/>
+      <w:lvlJc w:val="left"/>
+      <w:pPr>
+        <w:ind w:left="720" w:hanging="360"/>
+      </w:pPr>
+    </w:lvl>
+    <w:lvl w:ilvl="1" w:tplc="04090019">
+      <w:start w:val="1"/>
+      <w:numFmt w:val="lowerLetter"/>
+      <w:lvlText w:val="%2."/>
+      <w:lvlJc w:val="left"/>
+      <w:pPr>
+        <w:ind w:left="1440" w:hanging="360"/>
+      </w:pPr>
+    </w:lvl>
+    <w:lvl w:ilvl="2" w:tplc="0409001B">
+      <w:start w:val="1"/>
+      <w:numFmt w:val="lowerRoman"/>
+      <w:lvlText w:val="%3."/>
+      <w:lvlJc w:val="right"/>
+      <w:pPr>
+        <w:ind w:left="2160" w:hanging="180"/>
+      </w:pPr>
+    </w:lvl>
+    <w:lvl w:ilvl="3" w:tplc="0409000F">
+      <w:start w:val="1"/>
+      <w:numFmt w:val="decimal"/>
+      <w:lvlText w:val="%4."/>
+      <w:lvlJc w:val="left"/>
+      <w:pPr>
+        <w:ind w:left="2880" w:hanging="360"/>
+      </w:pPr>
+    </w:lvl>
+    <w:lvl w:ilvl="4" w:tplc="04090019" w:tentative="1">
+      <w:start w:val="1"/>
+      <w:numFmt w:val="lowerLetter"/>
+      <w:lvlText w:val="%5."/>
+      <w:lvlJc w:val="left"/>
+      <w:pPr>
+        <w:ind w:left="3600" w:hanging="360"/>
+      </w:pPr>
+    </w:lvl>
+    <w:lvl w:ilvl="5" w:tplc="0409001B" w:tentative="1">
+      <w:start w:val="1"/>
+      <w:numFmt w:val="lowerRoman"/>
+      <w:lvlText w:val="%6."/>
+      <w:lvlJc w:val="right"/>
+      <w:pPr>
+        <w:ind w:left="4320" w:hanging="180"/>
+      </w:pPr>
+    </w:lvl>
+    <w:lvl w:ilvl="6" w:tplc="0409000F" w:tentative="1">
+      <w:start w:val="1"/>
+      <w:numFmt w:val="decimal"/>
+      <w:lvlText w:val="%7."/>
+      <w:lvlJc w:val="left"/>
+      <w:pPr>
+        <w:ind w:left="5040" w:hanging="360"/>
+      </w:pPr>
+    </w:lvl>
+    <w:lvl w:ilvl="7" w:tplc="04090019" w:tentative="1">
+      <w:start w:val="1"/>
+      <w:numFmt w:val="lowerLetter"/>
+      <w:lvlText w:val="%8."/>
+      <w:lvlJc w:val="left"/>
+      <w:pPr>
+        <w:ind w:left="5760" w:hanging="360"/>
+      </w:pPr>
+    </w:lvl>
+    <w:lvl w:ilvl="8" w:tplc="0409001B" w:tentative="1">
+      <w:start w:val="1"/>
+      <w:numFmt w:val="lowerRoman"/>
+      <w:lvlText w:val="%9."/>
+      <w:lvlJc w:val="right"/>
+      <w:pPr>
+        <w:ind w:left="6480" w:hanging="180"/>
+      </w:pPr>
+    </w:lvl>
+  </w:abstractNum>
   <w:num w:numId="1">
-    <w:abstractNumId w:val="3"/>
+    <w:abstractNumId w:val="4"/>
   </w:num>
   <w:num w:numId="2">
     <w:abstractNumId w:val="2"/>
@@ -2770,6 +3324,12 @@
   </w:num>
   <w:num w:numId="4">
     <w:abstractNumId w:val="1"/>
+  </w:num>
+  <w:num w:numId="5">
+    <w:abstractNumId w:val="5"/>
+  </w:num>
+  <w:num w:numId="6">
+    <w:abstractNumId w:val="3"/>
   </w:num>
 </w:numbering>
 </file>
@@ -3429,6 +3989,7 @@
   <w:style w:type="character" w:default="1" w:styleId="DefaultParagraphFont">
     <w:name w:val="Default Paragraph Font"/>
     <w:uiPriority w:val="1"/>
+    <w:semiHidden/>
     <w:unhideWhenUsed/>
   </w:style>
   <w:style w:type="table" w:default="1" w:styleId="TableNormal">

</xml_diff>